<commit_message>
start to describe functions
</commit_message>
<xml_diff>
--- a/.docs/ДОКУМЕНТЫ НА ПЕЧАТЬ/Пояснительная записка.docx
+++ b/.docs/ДОКУМЕНТЫ НА ПЕЧАТЬ/Пояснительная записка.docx
@@ -188,13 +188,23 @@
         </w:rPr>
         <w:t xml:space="preserve"> </w:t>
       </w:r>
+      <w:proofErr w:type="spellStart"/>
       <w:r>
         <w:rPr>
           <w:color w:val="000000"/>
           <w:sz w:val="24"/>
           <w:szCs w:val="24"/>
         </w:rPr>
-        <w:t>Web-</w:t>
+        <w:t>Web</w:t>
+      </w:r>
+      <w:proofErr w:type="spellEnd"/>
+      <w:r>
+        <w:rPr>
+          <w:color w:val="000000"/>
+          <w:sz w:val="24"/>
+          <w:szCs w:val="24"/>
+        </w:rPr>
+        <w:t>-</w:t>
       </w:r>
       <w:r>
         <w:rPr>
@@ -294,28 +304,44 @@
           <w:sz w:val="28"/>
           <w:szCs w:val="28"/>
         </w:rPr>
-        <w:t xml:space="preserve">Проверил преподаватель  </w:t>
-      </w:r>
+        <w:t xml:space="preserve">Проверил </w:t>
+      </w:r>
+      <w:proofErr w:type="gramStart"/>
       <w:r>
         <w:rPr>
           <w:sz w:val="28"/>
           <w:szCs w:val="28"/>
         </w:rPr>
-        <w:t xml:space="preserve">                                      </w:t>
+        <w:t xml:space="preserve">преподаватель  </w:t>
       </w:r>
       <w:r>
         <w:rPr>
           <w:sz w:val="28"/>
           <w:szCs w:val="28"/>
         </w:rPr>
-        <w:t xml:space="preserve">               </w:t>
+        <w:t xml:space="preserve">                                      </w:t>
       </w:r>
       <w:r>
         <w:rPr>
           <w:sz w:val="28"/>
           <w:szCs w:val="28"/>
         </w:rPr>
-        <w:t>Выполнил студент</w:t>
+        <w:t xml:space="preserve">               </w:t>
+      </w:r>
+      <w:r>
+        <w:rPr>
+          <w:sz w:val="28"/>
+          <w:szCs w:val="28"/>
+        </w:rPr>
+        <w:t>Выполнил</w:t>
+      </w:r>
+      <w:proofErr w:type="gramEnd"/>
+      <w:r>
+        <w:rPr>
+          <w:sz w:val="28"/>
+          <w:szCs w:val="28"/>
+        </w:rPr>
+        <w:t xml:space="preserve"> студент</w:t>
       </w:r>
     </w:p>
     <w:p>
@@ -615,11 +641,19 @@
           <w:sz w:val="24"/>
         </w:rPr>
       </w:pPr>
-      <w:r>
-        <w:rPr>
-          <w:sz w:val="24"/>
-        </w:rPr>
-        <w:t xml:space="preserve">Студенту__________________________________________группы </w:t>
+      <w:proofErr w:type="spellStart"/>
+      <w:r>
+        <w:rPr>
+          <w:sz w:val="24"/>
+        </w:rPr>
+        <w:t>Студенту__________________________________________группы</w:t>
+      </w:r>
+      <w:proofErr w:type="spellEnd"/>
+      <w:r>
+        <w:rPr>
+          <w:sz w:val="24"/>
+        </w:rPr>
+        <w:t xml:space="preserve"> </w:t>
       </w:r>
       <w:r>
         <w:rPr>
@@ -993,8 +1027,13 @@
         </w:numPr>
       </w:pPr>
       <w:r>
-        <w:t>Программирование на стороне сервера (PHP7) .</w:t>
-      </w:r>
+        <w:t>Программирование на стороне сервера (PHP7</w:t>
+      </w:r>
+      <w:proofErr w:type="gramStart"/>
+      <w:r>
+        <w:t>) .</w:t>
+      </w:r>
+      <w:proofErr w:type="gramEnd"/>
     </w:p>
     <w:p>
       <w:pPr>
@@ -1119,13 +1158,29 @@
           <w:szCs w:val="24"/>
         </w:rPr>
         <w:tab/>
-        <w:t>«__»___________  20</w:t>
-      </w:r>
+        <w:t>«_</w:t>
+      </w:r>
+      <w:proofErr w:type="gramStart"/>
       <w:r>
         <w:rPr>
           <w:sz w:val="24"/>
           <w:szCs w:val="24"/>
         </w:rPr>
+        <w:t>_»_</w:t>
+      </w:r>
+      <w:proofErr w:type="gramEnd"/>
+      <w:r>
+        <w:rPr>
+          <w:sz w:val="24"/>
+          <w:szCs w:val="24"/>
+        </w:rPr>
+        <w:t>__________  20</w:t>
+      </w:r>
+      <w:r>
+        <w:rPr>
+          <w:sz w:val="24"/>
+          <w:szCs w:val="24"/>
+        </w:rPr>
         <w:t>2</w:t>
       </w:r>
       <w:r>
@@ -1157,7 +1212,23 @@
           <w:szCs w:val="24"/>
         </w:rPr>
         <w:tab/>
-        <w:t>«__»____________20</w:t>
+        <w:t>«_</w:t>
+      </w:r>
+      <w:proofErr w:type="gramStart"/>
+      <w:r>
+        <w:rPr>
+          <w:sz w:val="24"/>
+          <w:szCs w:val="24"/>
+        </w:rPr>
+        <w:t>_»_</w:t>
+      </w:r>
+      <w:proofErr w:type="gramEnd"/>
+      <w:r>
+        <w:rPr>
+          <w:sz w:val="24"/>
+          <w:szCs w:val="24"/>
+        </w:rPr>
+        <w:t>___________20</w:t>
       </w:r>
       <w:r>
         <w:rPr>
@@ -1186,13 +1257,26 @@
         <w:rPr>
           <w:szCs w:val="22"/>
         </w:rPr>
-        <w:t xml:space="preserve">Руководитель курсового проекта  </w:t>
-      </w:r>
+        <w:t xml:space="preserve">Руководитель курсового </w:t>
+      </w:r>
+      <w:proofErr w:type="gramStart"/>
       <w:r>
         <w:rPr>
           <w:szCs w:val="22"/>
         </w:rPr>
+        <w:t xml:space="preserve">проекта  </w:t>
+      </w:r>
+      <w:r>
+        <w:rPr>
+          <w:szCs w:val="22"/>
+        </w:rPr>
         <w:tab/>
+      </w:r>
+      <w:proofErr w:type="gramEnd"/>
+      <w:r>
+        <w:rPr>
+          <w:szCs w:val="22"/>
+        </w:rPr>
         <w:t>________________________</w:t>
       </w:r>
       <w:r>
@@ -1405,12 +1489,14 @@
       <w:r>
         <w:t xml:space="preserve">Основанные на </w:t>
       </w:r>
+      <w:proofErr w:type="spellStart"/>
       <w:r>
         <w:rPr>
           <w:lang w:val="en-US"/>
         </w:rPr>
         <w:t>WebKit</w:t>
       </w:r>
+      <w:proofErr w:type="spellEnd"/>
       <w:r>
         <w:t xml:space="preserve"> (</w:t>
       </w:r>
@@ -1951,6 +2037,7 @@
           </w:rPr>
           <w:t>.</w:t>
         </w:r>
+        <w:proofErr w:type="spellStart"/>
         <w:r>
           <w:rPr>
             <w:rStyle w:val="af"/>
@@ -1958,12 +2045,14 @@
           </w:rPr>
           <w:t>ia</w:t>
         </w:r>
+        <w:proofErr w:type="spellEnd"/>
         <w:r>
           <w:rPr>
             <w:rStyle w:val="af"/>
           </w:rPr>
           <w:t>-</w:t>
         </w:r>
+        <w:proofErr w:type="spellStart"/>
         <w:r>
           <w:rPr>
             <w:rStyle w:val="af"/>
@@ -1971,12 +2060,14 @@
           </w:rPr>
           <w:t>pegas</w:t>
         </w:r>
+        <w:proofErr w:type="spellEnd"/>
         <w:r>
           <w:rPr>
             <w:rStyle w:val="af"/>
           </w:rPr>
           <w:t>.</w:t>
         </w:r>
+        <w:proofErr w:type="spellStart"/>
         <w:r>
           <w:rPr>
             <w:rStyle w:val="af"/>
@@ -1984,6 +2075,7 @@
           </w:rPr>
           <w:t>ru</w:t>
         </w:r>
+        <w:proofErr w:type="spellEnd"/>
         <w:r>
           <w:rPr>
             <w:rStyle w:val="af"/>
@@ -2001,6 +2093,7 @@
           <w:u w:val="none"/>
         </w:rPr>
       </w:pPr>
+      <w:proofErr w:type="spellStart"/>
       <w:r>
         <w:rPr>
           <w:rStyle w:val="af"/>
@@ -2009,6 +2102,7 @@
         </w:rPr>
         <w:t>ПервыйБит</w:t>
       </w:r>
+      <w:proofErr w:type="spellEnd"/>
     </w:p>
     <w:p>
       <w:pPr>
@@ -2116,24 +2210,60 @@
           <w:color w:val="auto"/>
           <w:u w:val="none"/>
         </w:rPr>
-        <w:t>библиотек, есть адаптив под все виды устройств. Было замечено, что сайт не использует семантические теги там, где это желательно бы было делать.</w:t>
-      </w:r>
-    </w:p>
-    <w:p>
-      <w:pPr>
+        <w:t xml:space="preserve">библиотек, есть </w:t>
+      </w:r>
+      <w:proofErr w:type="spellStart"/>
+      <w:r>
         <w:rPr>
           <w:rStyle w:val="af"/>
           <w:color w:val="auto"/>
           <w:u w:val="none"/>
         </w:rPr>
-      </w:pPr>
+        <w:t>адаптив</w:t>
+      </w:r>
+      <w:proofErr w:type="spellEnd"/>
       <w:r>
         <w:rPr>
           <w:rStyle w:val="af"/>
           <w:color w:val="auto"/>
           <w:u w:val="none"/>
         </w:rPr>
-        <w:t>На сайте есть лендинг, возможность входа в личный кабинет.</w:t>
+        <w:t xml:space="preserve"> под все виды устройств. Было замечено, что сайт не использует семантические теги там, где это желательно бы было делать.</w:t>
+      </w:r>
+    </w:p>
+    <w:p>
+      <w:pPr>
+        <w:rPr>
+          <w:rStyle w:val="af"/>
+          <w:color w:val="auto"/>
+          <w:u w:val="none"/>
+        </w:rPr>
+      </w:pPr>
+      <w:r>
+        <w:rPr>
+          <w:rStyle w:val="af"/>
+          <w:color w:val="auto"/>
+          <w:u w:val="none"/>
+        </w:rPr>
+        <w:t xml:space="preserve">На сайте есть </w:t>
+      </w:r>
+      <w:proofErr w:type="spellStart"/>
+      <w:r>
+        <w:rPr>
+          <w:rStyle w:val="af"/>
+          <w:color w:val="auto"/>
+          <w:u w:val="none"/>
+        </w:rPr>
+        <w:t>лендинг</w:t>
+      </w:r>
+      <w:proofErr w:type="spellEnd"/>
+      <w:r>
+        <w:rPr>
+          <w:rStyle w:val="af"/>
+          <w:color w:val="auto"/>
+          <w:u w:val="none"/>
+        </w:rPr>
+        <w:t>, возможность входа в личный кабинет.</w:t>
       </w:r>
     </w:p>
     <w:p>
@@ -2174,6 +2304,7 @@
           </w:rPr>
           <w:t>://</w:t>
         </w:r>
+        <w:proofErr w:type="spellStart"/>
         <w:r>
           <w:rPr>
             <w:rStyle w:val="af"/>
@@ -2181,12 +2312,14 @@
           </w:rPr>
           <w:t>yaroslavl</w:t>
         </w:r>
+        <w:proofErr w:type="spellEnd"/>
         <w:r>
           <w:rPr>
             <w:rStyle w:val="af"/>
           </w:rPr>
           <w:t>.1</w:t>
         </w:r>
+        <w:proofErr w:type="spellStart"/>
         <w:r>
           <w:rPr>
             <w:rStyle w:val="af"/>
@@ -2194,12 +2327,14 @@
           </w:rPr>
           <w:t>cbit</w:t>
         </w:r>
+        <w:proofErr w:type="spellEnd"/>
         <w:r>
           <w:rPr>
             <w:rStyle w:val="af"/>
           </w:rPr>
           <w:t>.</w:t>
         </w:r>
+        <w:proofErr w:type="spellStart"/>
         <w:r>
           <w:rPr>
             <w:rStyle w:val="af"/>
@@ -2207,6 +2342,7 @@
           </w:rPr>
           <w:t>ru</w:t>
         </w:r>
+        <w:proofErr w:type="spellEnd"/>
         <w:r>
           <w:rPr>
             <w:rStyle w:val="af"/>
@@ -2263,6 +2399,7 @@
           <w:u w:val="none"/>
         </w:rPr>
       </w:pPr>
+      <w:proofErr w:type="spellStart"/>
       <w:r>
         <w:rPr>
           <w:rStyle w:val="af"/>
@@ -2271,6 +2408,7 @@
         </w:rPr>
         <w:t>Profi</w:t>
       </w:r>
+      <w:proofErr w:type="spellEnd"/>
     </w:p>
     <w:p>
       <w:r>
@@ -2303,12 +2441,28 @@
         <w:t>WordPress</w:t>
       </w:r>
       <w:r>
-        <w:t>, есть адаптив под мобильные устройства. Используются семантические теги.</w:t>
-      </w:r>
-    </w:p>
-    <w:p>
-      <w:r>
-        <w:t>Функционал сайта состоит из лендинга, возможности оставить заявку на услугу, возможности написать в техническую поддержку, возможности посмотреть их команду разработчиков.</w:t>
+        <w:t xml:space="preserve">, есть </w:t>
+      </w:r>
+      <w:proofErr w:type="spellStart"/>
+      <w:r>
+        <w:t>адаптив</w:t>
+      </w:r>
+      <w:proofErr w:type="spellEnd"/>
+      <w:r>
+        <w:t xml:space="preserve"> под мобильные устройства. Используются семантические теги.</w:t>
+      </w:r>
+    </w:p>
+    <w:p>
+      <w:r>
+        <w:t xml:space="preserve">Функционал сайта состоит из </w:t>
+      </w:r>
+      <w:proofErr w:type="spellStart"/>
+      <w:r>
+        <w:t>лендинга</w:t>
+      </w:r>
+      <w:proofErr w:type="spellEnd"/>
+      <w:r>
+        <w:t>, возможности оставить заявку на услугу, возможности написать в техническую поддержку, возможности посмотреть их команду разработчиков.</w:t>
       </w:r>
     </w:p>
     <w:p>
@@ -2322,10 +2476,72 @@
       <w:r>
         <w:t>Функциональные требования</w:t>
       </w:r>
+    </w:p>
+    <w:p>
+      <w:r>
+        <w:t>Тип сайта</w:t>
+      </w:r>
+      <w:r>
+        <w:t xml:space="preserve">: </w:t>
+      </w:r>
+      <w:r>
+        <w:t xml:space="preserve">сайт </w:t>
+      </w:r>
+      <w:r>
+        <w:rPr>
+          <w:lang w:val="en-US"/>
+        </w:rPr>
+        <w:t>IT</w:t>
+      </w:r>
+      <w:r>
+        <w:t>-</w:t>
+      </w:r>
+      <w:r>
+        <w:t>услуг.</w:t>
+      </w:r>
+    </w:p>
+    <w:p>
+      <w:pPr>
+        <w:rPr>
+          <w:lang w:val="en-US"/>
+        </w:rPr>
+      </w:pPr>
+      <w:r>
+        <w:t>Основные функции</w:t>
+      </w:r>
+      <w:r>
+        <w:rPr>
+          <w:lang w:val="en-US"/>
+        </w:rPr>
+        <w:t>:</w:t>
+      </w:r>
+    </w:p>
+    <w:p>
+      <w:pPr>
+        <w:pStyle w:val="ae"/>
+        <w:numPr>
+          <w:ilvl w:val="0"/>
+          <w:numId w:val="7"/>
+        </w:numPr>
+      </w:pPr>
+      <w:r>
+        <w:t>Главная страница со слоганом и карточками статей</w:t>
+      </w:r>
+      <w:r>
+        <w:t>;</w:t>
+      </w:r>
+    </w:p>
+    <w:p>
+      <w:pPr>
+        <w:pStyle w:val="ae"/>
+        <w:numPr>
+          <w:ilvl w:val="0"/>
+          <w:numId w:val="7"/>
+        </w:numPr>
+      </w:pPr>
       <w:bookmarkStart w:id="0" w:name="_GoBack"/>
       <w:bookmarkEnd w:id="0"/>
     </w:p>
-    <w:p/>
     <w:sectPr>
       <w:headerReference w:type="default" r:id="rId10"/>
       <w:pgSz w:w="11906" w:h="16838"/>
@@ -2967,6 +3183,119 @@
     </w:lvl>
   </w:abstractNum>
   <w:abstractNum w:abstractNumId="5" w15:restartNumberingAfterBreak="0">
+    <w:nsid w:val="5C696067"/>
+    <w:multiLevelType w:val="hybridMultilevel"/>
+    <w:tmpl w:val="16FAD024"/>
+    <w:lvl w:ilvl="0" w:tplc="86E0D94E">
+      <w:start w:val="1"/>
+      <w:numFmt w:val="bullet"/>
+      <w:lvlText w:val="-"/>
+      <w:lvlJc w:val="left"/>
+      <w:pPr>
+        <w:ind w:left="720" w:hanging="360"/>
+      </w:pPr>
+      <w:rPr>
+        <w:rFonts w:hint="default"/>
+      </w:rPr>
+    </w:lvl>
+    <w:lvl w:ilvl="1" w:tplc="04190003" w:tentative="1">
+      <w:start w:val="1"/>
+      <w:numFmt w:val="bullet"/>
+      <w:lvlText w:val="o"/>
+      <w:lvlJc w:val="left"/>
+      <w:pPr>
+        <w:ind w:left="1440" w:hanging="360"/>
+      </w:pPr>
+      <w:rPr>
+        <w:rFonts w:ascii="Courier New" w:hAnsi="Courier New" w:cs="Courier New" w:hint="default"/>
+      </w:rPr>
+    </w:lvl>
+    <w:lvl w:ilvl="2" w:tplc="04190005" w:tentative="1">
+      <w:start w:val="1"/>
+      <w:numFmt w:val="bullet"/>
+      <w:lvlText w:val=""/>
+      <w:lvlJc w:val="left"/>
+      <w:pPr>
+        <w:ind w:left="2160" w:hanging="360"/>
+      </w:pPr>
+      <w:rPr>
+        <w:rFonts w:ascii="Wingdings" w:hAnsi="Wingdings" w:hint="default"/>
+      </w:rPr>
+    </w:lvl>
+    <w:lvl w:ilvl="3" w:tplc="04190001" w:tentative="1">
+      <w:start w:val="1"/>
+      <w:numFmt w:val="bullet"/>
+      <w:lvlText w:val=""/>
+      <w:lvlJc w:val="left"/>
+      <w:pPr>
+        <w:ind w:left="2880" w:hanging="360"/>
+      </w:pPr>
+      <w:rPr>
+        <w:rFonts w:ascii="Symbol" w:hAnsi="Symbol" w:hint="default"/>
+      </w:rPr>
+    </w:lvl>
+    <w:lvl w:ilvl="4" w:tplc="04190003" w:tentative="1">
+      <w:start w:val="1"/>
+      <w:numFmt w:val="bullet"/>
+      <w:lvlText w:val="o"/>
+      <w:lvlJc w:val="left"/>
+      <w:pPr>
+        <w:ind w:left="3600" w:hanging="360"/>
+      </w:pPr>
+      <w:rPr>
+        <w:rFonts w:ascii="Courier New" w:hAnsi="Courier New" w:cs="Courier New" w:hint="default"/>
+      </w:rPr>
+    </w:lvl>
+    <w:lvl w:ilvl="5" w:tplc="04190005" w:tentative="1">
+      <w:start w:val="1"/>
+      <w:numFmt w:val="bullet"/>
+      <w:lvlText w:val=""/>
+      <w:lvlJc w:val="left"/>
+      <w:pPr>
+        <w:ind w:left="4320" w:hanging="360"/>
+      </w:pPr>
+      <w:rPr>
+        <w:rFonts w:ascii="Wingdings" w:hAnsi="Wingdings" w:hint="default"/>
+      </w:rPr>
+    </w:lvl>
+    <w:lvl w:ilvl="6" w:tplc="04190001" w:tentative="1">
+      <w:start w:val="1"/>
+      <w:numFmt w:val="bullet"/>
+      <w:lvlText w:val=""/>
+      <w:lvlJc w:val="left"/>
+      <w:pPr>
+        <w:ind w:left="5040" w:hanging="360"/>
+      </w:pPr>
+      <w:rPr>
+        <w:rFonts w:ascii="Symbol" w:hAnsi="Symbol" w:hint="default"/>
+      </w:rPr>
+    </w:lvl>
+    <w:lvl w:ilvl="7" w:tplc="04190003" w:tentative="1">
+      <w:start w:val="1"/>
+      <w:numFmt w:val="bullet"/>
+      <w:lvlText w:val="o"/>
+      <w:lvlJc w:val="left"/>
+      <w:pPr>
+        <w:ind w:left="5760" w:hanging="360"/>
+      </w:pPr>
+      <w:rPr>
+        <w:rFonts w:ascii="Courier New" w:hAnsi="Courier New" w:cs="Courier New" w:hint="default"/>
+      </w:rPr>
+    </w:lvl>
+    <w:lvl w:ilvl="8" w:tplc="04190005" w:tentative="1">
+      <w:start w:val="1"/>
+      <w:numFmt w:val="bullet"/>
+      <w:lvlText w:val=""/>
+      <w:lvlJc w:val="left"/>
+      <w:pPr>
+        <w:ind w:left="6480" w:hanging="360"/>
+      </w:pPr>
+      <w:rPr>
+        <w:rFonts w:ascii="Wingdings" w:hAnsi="Wingdings" w:hint="default"/>
+      </w:rPr>
+    </w:lvl>
+  </w:abstractNum>
+  <w:abstractNum w:abstractNumId="6" w15:restartNumberingAfterBreak="0">
     <w:nsid w:val="7B8276EF"/>
     <w:multiLevelType w:val="hybridMultilevel"/>
     <w:tmpl w:val="ED12919A"/>
@@ -3083,7 +3412,7 @@
     <w:abstractNumId w:val="2"/>
   </w:num>
   <w:num w:numId="2">
-    <w:abstractNumId w:val="5"/>
+    <w:abstractNumId w:val="6"/>
   </w:num>
   <w:num w:numId="3">
     <w:abstractNumId w:val="4"/>
@@ -3096,6 +3425,9 @@
   </w:num>
   <w:num w:numId="6">
     <w:abstractNumId w:val="0"/>
+  </w:num>
+  <w:num w:numId="7">
+    <w:abstractNumId w:val="5"/>
   </w:num>
 </w:numbering>
 </file>
@@ -4186,7 +4518,7 @@
 </file>
 
 <file path=customXml/itemProps1.xml><?xml version="1.0" encoding="utf-8"?>
-<ds:datastoreItem xmlns:ds="http://schemas.openxmlformats.org/officeDocument/2006/customXml" ds:itemID="{6690AF9A-269A-4502-A63E-639C64EF3135}">
+<ds:datastoreItem xmlns:ds="http://schemas.openxmlformats.org/officeDocument/2006/customXml" ds:itemID="{7F9583C9-D4CD-4B8D-BA70-3BA36F86E69E}">
   <ds:schemaRefs>
     <ds:schemaRef ds:uri="http://schemas.openxmlformats.org/officeDocument/2006/bibliography"/>
   </ds:schemaRefs>

</xml_diff>